<commit_message>
Updated ER diagram in design document.
</commit_message>
<xml_diff>
--- a/Documents/CST-452ProjectDesignDocument.docx
+++ b/Documents/CST-452ProjectDesignDocument.docx
@@ -557,13 +557,12 @@
       <w:r>
         <w:rPr>
           <w:rFonts w:ascii="Times New Roman" w:hAnsi="Times New Roman" w:cs="Times New Roman"/>
-          <w:noProof/>
         </w:rPr>
         <w:drawing>
-          <wp:inline distT="0" distB="0" distL="0" distR="0" wp14:anchorId="1200613F" wp14:editId="3E635573">
-            <wp:extent cx="3513626" cy="3547872"/>
-            <wp:effectExtent l="0" t="0" r="0" b="0"/>
-            <wp:docPr id="13" name="Picture 13" descr="Diagram&#10;&#10;Description automatically generated"/>
+          <wp:inline distT="0" distB="0" distL="0" distR="0" wp14:anchorId="1F80E1AC" wp14:editId="7AD7E296">
+            <wp:extent cx="3767831" cy="3324225"/>
+            <wp:effectExtent l="0" t="0" r="4445" b="0"/>
+            <wp:docPr id="8" name="Picture 8" descr="Diagram&#10;&#10;Description automatically generated"/>
             <wp:cNvGraphicFramePr>
               <a:graphicFrameLocks xmlns:a="http://schemas.openxmlformats.org/drawingml/2006/main" noChangeAspect="1"/>
             </wp:cNvGraphicFramePr>
@@ -571,7 +570,7 @@
               <a:graphicData uri="http://schemas.openxmlformats.org/drawingml/2006/picture">
                 <pic:pic xmlns:pic="http://schemas.openxmlformats.org/drawingml/2006/picture">
                   <pic:nvPicPr>
-                    <pic:cNvPr id="13" name="Picture 13" descr="Diagram&#10;&#10;Description automatically generated"/>
+                    <pic:cNvPr id="8" name="Picture 8" descr="Diagram&#10;&#10;Description automatically generated"/>
                     <pic:cNvPicPr/>
                   </pic:nvPicPr>
                   <pic:blipFill>
@@ -583,7 +582,7 @@
                   <pic:spPr>
                     <a:xfrm>
                       <a:off x="0" y="0"/>
-                      <a:ext cx="3539135" cy="3573630"/>
+                      <a:ext cx="3792606" cy="3346084"/>
                     </a:xfrm>
                     <a:prstGeom prst="rect">
                       <a:avLst/>
@@ -654,6 +653,7 @@
           <w:b/>
           <w:color w:val="000000" w:themeColor="text1"/>
         </w:rPr>
+        <w:lastRenderedPageBreak/>
         <w:t>Database DDL Scripts:</w:t>
       </w:r>
     </w:p>
@@ -833,7 +833,6 @@
           <w:bCs/>
           <w:noProof/>
         </w:rPr>
-        <w:lastRenderedPageBreak/>
         <w:drawing>
           <wp:inline distT="0" distB="0" distL="0" distR="0" wp14:anchorId="506E07FC" wp14:editId="28351E33">
             <wp:extent cx="4238625" cy="2847939"/>
@@ -886,6 +885,7 @@
           <w:i/>
           <w:iCs/>
         </w:rPr>
+        <w:lastRenderedPageBreak/>
         <w:t xml:space="preserve">Figure </w:t>
       </w:r>
       <w:r>
@@ -1205,7 +1205,6 @@
           <w:iCs/>
           <w:noProof/>
         </w:rPr>
-        <w:lastRenderedPageBreak/>
         <w:drawing>
           <wp:inline distT="0" distB="0" distL="0" distR="0" wp14:anchorId="39EF2CFC" wp14:editId="279D9E2F">
             <wp:extent cx="4238625" cy="2559025"/>
@@ -1319,6 +1318,7 @@
           <w:iCs/>
           <w:noProof/>
         </w:rPr>
+        <w:lastRenderedPageBreak/>
         <w:drawing>
           <wp:inline distT="0" distB="0" distL="0" distR="0" wp14:anchorId="75710550" wp14:editId="703B6665">
             <wp:extent cx="4817582" cy="1736594"/>
@@ -1536,7 +1536,6 @@
           <w:iCs/>
           <w:noProof/>
         </w:rPr>
-        <w:lastRenderedPageBreak/>
         <w:t xml:space="preserve"> </w:t>
       </w:r>
       <w:r>
@@ -1703,6 +1702,7 @@
           <w:iCs/>
           <w:noProof/>
         </w:rPr>
+        <w:lastRenderedPageBreak/>
         <w:t>Figure 11 is a screenshot of the product list view.</w:t>
       </w:r>
     </w:p>
@@ -1855,7 +1855,6 @@
           <w:iCs/>
           <w:noProof/>
         </w:rPr>
-        <w:lastRenderedPageBreak/>
         <w:drawing>
           <wp:inline distT="0" distB="0" distL="0" distR="0" wp14:anchorId="66F6EA48" wp14:editId="51BE5647">
             <wp:extent cx="3715543" cy="4399571"/>
@@ -1984,6 +1983,7 @@
         <w:rPr>
           <w:rFonts w:ascii="Times New Roman" w:eastAsia="Times New Roman" w:hAnsi="Times New Roman" w:cs="Times New Roman"/>
         </w:rPr>
+        <w:lastRenderedPageBreak/>
         <w:t>The application does not use third-party APIs at this point in the design.</w:t>
       </w:r>
     </w:p>

</xml_diff>

<commit_message>
Updated all documentation to final version.
</commit_message>
<xml_diff>
--- a/Documents/CST-452ProjectDesignDocument.docx
+++ b/Documents/CST-452ProjectDesignDocument.docx
@@ -212,7 +212,7 @@
         <w:rPr>
           <w:rFonts w:ascii="Times New Roman" w:hAnsi="Times New Roman" w:cs="Times New Roman"/>
         </w:rPr>
-        <w:t>19</w:t>
+        <w:t>27</w:t>
       </w:r>
       <w:r>
         <w:rPr>
@@ -375,21 +375,7 @@
         <w:rPr>
           <w:rFonts w:ascii="Times New Roman" w:hAnsi="Times New Roman" w:cs="Times New Roman"/>
         </w:rPr>
-        <w:t xml:space="preserve">VS is the primary IDE for the project and is used to create the </w:t>
-      </w:r>
-      <w:proofErr w:type="gramStart"/>
-      <w:r>
-        <w:rPr>
-          <w:rFonts w:ascii="Times New Roman" w:hAnsi="Times New Roman" w:cs="Times New Roman"/>
-        </w:rPr>
-        <w:t>back-end</w:t>
-      </w:r>
-      <w:proofErr w:type="gramEnd"/>
-      <w:r>
-        <w:rPr>
-          <w:rFonts w:ascii="Times New Roman" w:hAnsi="Times New Roman" w:cs="Times New Roman"/>
-        </w:rPr>
-        <w:t xml:space="preserve"> and front-end code. MVC templates built into VS make the excellent starting points for each controller, model, and project view.</w:t>
+        <w:t>VS is the primary IDE for the project and is used to create the back-end and front-end code. MVC templates built into VS make the excellent starting points for each controller, model, and project view.</w:t>
       </w:r>
       <w:r>
         <w:rPr>
@@ -557,6 +543,7 @@
       <w:r>
         <w:rPr>
           <w:rFonts w:ascii="Times New Roman" w:hAnsi="Times New Roman" w:cs="Times New Roman"/>
+          <w:noProof/>
         </w:rPr>
         <w:drawing>
           <wp:inline distT="0" distB="0" distL="0" distR="0" wp14:anchorId="1F80E1AC" wp14:editId="7AD7E296">

</xml_diff>